<commit_message>
Reverted to version 1
</commit_message>
<xml_diff>
--- a/Word/Press release.docx
+++ b/Word/Press release.docx
@@ -13,6 +13,9 @@
           <w:szCs w:val="36"/>
         </w:rPr>
       </w:pPr>
+      <w:bookmarkStart w:id="0" w:name="_GoBack"/>
+      <w:bookmarkEnd w:id="0"/>
+      <w:proofErr w:type="spellStart"/>
       <w:r>
         <w:rPr>
           <w:rFonts w:ascii="Arial" w:hAnsi="Arial" w:cs="Arial"/>
@@ -22,8 +25,9 @@
           <w:sz w:val="36"/>
           <w:szCs w:val="36"/>
         </w:rPr>
-        <w:t xml:space="preserve">SnirtLabs </w:t>
-      </w:r>
+        <w:t>SnirtLabs</w:t>
+      </w:r>
+      <w:proofErr w:type="spellEnd"/>
       <w:r>
         <w:rPr>
           <w:rFonts w:ascii="Arial" w:hAnsi="Arial" w:cs="Arial"/>
@@ -33,157 +37,69 @@
           <w:sz w:val="36"/>
           <w:szCs w:val="36"/>
         </w:rPr>
-        <w:t>Releases All</w:t>
-      </w:r>
-      <w:r>
-        <w:rPr>
-          <w:rFonts w:ascii="Arial" w:hAnsi="Arial" w:cs="Arial"/>
+        <w:t xml:space="preserve"> Introduces a New, Ultra-lightweight Document Collaboration System </w:t>
+      </w:r>
+    </w:p>
+    <w:p>
+      <w:pPr>
+        <w:rPr>
+          <w:rFonts w:ascii="Arial" w:eastAsia="Times New Roman" w:hAnsi="Arial" w:cs="Times New Roman"/>
+          <w:sz w:val="22"/>
+          <w:szCs w:val="22"/>
+        </w:rPr>
+      </w:pPr>
+    </w:p>
+    <w:p>
+      <w:pPr>
+        <w:rPr>
+          <w:rFonts w:ascii="Arial" w:eastAsia="Times New Roman" w:hAnsi="Arial" w:cs="Times New Roman"/>
+          <w:sz w:val="22"/>
+          <w:szCs w:val="22"/>
+        </w:rPr>
+      </w:pPr>
+    </w:p>
+    <w:p>
+      <w:pPr>
+        <w:rPr>
+          <w:rFonts w:ascii="Arial" w:eastAsia="Times New Roman" w:hAnsi="Arial" w:cs="Times New Roman"/>
+          <w:sz w:val="22"/>
+          <w:szCs w:val="22"/>
+        </w:rPr>
+      </w:pPr>
+      <w:r>
+        <w:rPr>
+          <w:rFonts w:ascii="Arial" w:eastAsia="Times New Roman" w:hAnsi="Arial" w:cs="Times New Roman"/>
           <w:b/>
-          <w:bCs/>
-          <w:color w:val="26B8FF"/>
-          <w:sz w:val="36"/>
-          <w:szCs w:val="36"/>
-        </w:rPr>
-        <w:t xml:space="preserve"> New, </w:t>
-      </w:r>
-      <w:r>
-        <w:rPr>
-          <w:rFonts w:ascii="Arial" w:hAnsi="Arial" w:cs="Arial"/>
-          <w:b/>
-          <w:bCs/>
-          <w:color w:val="26B8FF"/>
-          <w:sz w:val="36"/>
-          <w:szCs w:val="36"/>
-        </w:rPr>
-        <w:t>L</w:t>
-      </w:r>
-      <w:r>
-        <w:rPr>
-          <w:rFonts w:ascii="Arial" w:hAnsi="Arial" w:cs="Arial"/>
-          <w:b/>
-          <w:bCs/>
-          <w:color w:val="26B8FF"/>
-          <w:sz w:val="36"/>
-          <w:szCs w:val="36"/>
-        </w:rPr>
-        <w:t xml:space="preserve">ightweight Document Collaboration System </w:t>
-      </w:r>
-    </w:p>
-    <w:p>
-      <w:pPr>
-        <w:rPr>
-          <w:rFonts w:ascii="Arial" w:eastAsia="Times New Roman" w:hAnsi="Arial" w:cs="Times New Roman"/>
-          <w:sz w:val="22"/>
-          <w:szCs w:val="22"/>
-        </w:rPr>
-      </w:pPr>
-    </w:p>
-    <w:p>
-      <w:pPr>
-        <w:rPr>
-          <w:rFonts w:ascii="Arial" w:eastAsia="Times New Roman" w:hAnsi="Arial" w:cs="Times New Roman"/>
-          <w:sz w:val="22"/>
-          <w:szCs w:val="22"/>
-        </w:rPr>
-      </w:pPr>
-    </w:p>
-    <w:p>
-      <w:pPr>
-        <w:rPr>
-          <w:rFonts w:ascii="Arial" w:eastAsia="Times New Roman" w:hAnsi="Arial" w:cs="Times New Roman"/>
-          <w:sz w:val="22"/>
-          <w:szCs w:val="22"/>
-        </w:rPr>
-      </w:pPr>
-      <w:r>
-        <w:rPr>
-          <w:rFonts w:ascii="Arial" w:eastAsia="Times New Roman" w:hAnsi="Arial" w:cs="Times New Roman"/>
-          <w:b/>
-          <w:sz w:val="22"/>
-          <w:szCs w:val="22"/>
-        </w:rPr>
-        <w:t>San Jose</w:t>
-      </w:r>
-      <w:r>
-        <w:rPr>
-          <w:rFonts w:ascii="Arial" w:eastAsia="Times New Roman" w:hAnsi="Arial" w:cs="Times New Roman"/>
-          <w:b/>
-          <w:sz w:val="22"/>
-          <w:szCs w:val="22"/>
-        </w:rPr>
-        <w:t xml:space="preserve">, </w:t>
-      </w:r>
-      <w:r>
-        <w:rPr>
-          <w:rFonts w:ascii="Arial" w:eastAsia="Times New Roman" w:hAnsi="Arial" w:cs="Times New Roman"/>
-          <w:b/>
-          <w:sz w:val="22"/>
-          <w:szCs w:val="22"/>
-        </w:rPr>
-        <w:t>CA</w:t>
-      </w:r>
-      <w:r>
-        <w:rPr>
-          <w:rFonts w:ascii="Arial" w:eastAsia="Times New Roman" w:hAnsi="Arial" w:cs="Times New Roman"/>
-          <w:b/>
-          <w:sz w:val="22"/>
-          <w:szCs w:val="22"/>
-        </w:rPr>
-        <w:t xml:space="preserve"> (</w:t>
-      </w:r>
-      <w:r>
-        <w:rPr>
-          <w:rFonts w:ascii="Arial" w:eastAsia="Times New Roman" w:hAnsi="Arial" w:cs="Times New Roman"/>
-          <w:b/>
-          <w:sz w:val="22"/>
-          <w:szCs w:val="22"/>
-        </w:rPr>
-        <w:t>September 7</w:t>
-      </w:r>
-      <w:r>
-        <w:rPr>
-          <w:rFonts w:ascii="Arial" w:eastAsia="Times New Roman" w:hAnsi="Arial" w:cs="Times New Roman"/>
-          <w:b/>
-          <w:sz w:val="22"/>
-          <w:szCs w:val="22"/>
-          <w:vertAlign w:val="superscript"/>
-        </w:rPr>
-        <w:t>th</w:t>
-      </w:r>
-      <w:r>
-        <w:rPr>
-          <w:rFonts w:ascii="Arial" w:eastAsia="Times New Roman" w:hAnsi="Arial" w:cs="Times New Roman"/>
-          <w:b/>
-          <w:sz w:val="22"/>
-          <w:szCs w:val="22"/>
-        </w:rPr>
-        <w:t>, 2014)</w:t>
-      </w:r>
-      <w:r>
-        <w:rPr>
-          <w:rFonts w:ascii="Arial" w:eastAsia="Times New Roman" w:hAnsi="Arial" w:cs="Times New Roman"/>
-          <w:sz w:val="22"/>
-          <w:szCs w:val="22"/>
-        </w:rPr>
-        <w:t xml:space="preserve"> - SnirtLabs today announced the availability of a preview</w:t>
-      </w:r>
-      <w:r>
-        <w:rPr>
-          <w:rFonts w:ascii="Arial" w:eastAsia="Times New Roman" w:hAnsi="Arial" w:cs="Times New Roman"/>
-          <w:sz w:val="22"/>
-          <w:szCs w:val="22"/>
-        </w:rPr>
-        <w:t xml:space="preserve"> edition</w:t>
-      </w:r>
-      <w:bookmarkStart w:id="0" w:name="_GoBack"/>
-      <w:bookmarkEnd w:id="0"/>
-      <w:r>
-        <w:rPr>
-          <w:rFonts w:ascii="Arial" w:eastAsia="Times New Roman" w:hAnsi="Arial" w:cs="Times New Roman"/>
-          <w:sz w:val="22"/>
-          <w:szCs w:val="22"/>
-        </w:rPr>
-        <w:t xml:space="preserve"> of Snirt its soon to be released lightweight document collaboration tool. </w:t>
+          <w:sz w:val="22"/>
+          <w:szCs w:val="22"/>
+        </w:rPr>
+        <w:t>SAN FRANCISCO, Calif. (August 3, 2014)</w:t>
+      </w:r>
+      <w:r>
+        <w:rPr>
+          <w:rFonts w:ascii="Arial" w:eastAsia="Times New Roman" w:hAnsi="Arial" w:cs="Times New Roman"/>
+          <w:sz w:val="22"/>
+          <w:szCs w:val="22"/>
+        </w:rPr>
+        <w:t xml:space="preserve"> - </w:t>
+      </w:r>
+      <w:proofErr w:type="spellStart"/>
+      <w:r>
+        <w:rPr>
+          <w:rFonts w:ascii="Arial" w:eastAsia="Times New Roman" w:hAnsi="Arial" w:cs="Times New Roman"/>
+          <w:sz w:val="22"/>
+          <w:szCs w:val="22"/>
+        </w:rPr>
+        <w:t>SnirtLabs</w:t>
+      </w:r>
+      <w:proofErr w:type="spellEnd"/>
+      <w:r>
+        <w:rPr>
+          <w:rFonts w:ascii="Arial" w:eastAsia="Times New Roman" w:hAnsi="Arial" w:cs="Times New Roman"/>
+          <w:sz w:val="22"/>
+          <w:szCs w:val="22"/>
+        </w:rPr>
+        <w:t xml:space="preserve"> today announced the availability of a technical preview of Snirt its soon to be released lightweight document collaboration tool. </w:t>
       </w:r>
       <w:r>
         <w:rPr>
@@ -280,7 +196,25 @@
           <w:sz w:val="22"/>
           <w:szCs w:val="22"/>
         </w:rPr>
-        <w:t>"People don't want tools to get in the way of how they like to work and there are hundreds of millions of Microsoft Office users around the world attaching documents to emails as a basic means of collaboration, " said Nigel Chanter co-founder and CEO at SnirtLabs. "Our approach is to bring the power of collaboration directly inside the tools people already use, because it lets people work the way they want to."</w:t>
+        <w:t xml:space="preserve">"People don't want tools to get in the way of how they like to work and there are hundreds of millions of Microsoft Office users around the world attaching documents to emails as a basic means of collaboration, " said Nigel Chanter co-founder and CEO at </w:t>
+      </w:r>
+      <w:proofErr w:type="spellStart"/>
+      <w:r>
+        <w:rPr>
+          <w:rFonts w:ascii="Arial" w:eastAsia="Times New Roman" w:hAnsi="Arial" w:cs="Times New Roman"/>
+          <w:sz w:val="22"/>
+          <w:szCs w:val="22"/>
+        </w:rPr>
+        <w:t>SnirtLabs</w:t>
+      </w:r>
+      <w:proofErr w:type="spellEnd"/>
+      <w:r>
+        <w:rPr>
+          <w:rFonts w:ascii="Arial" w:eastAsia="Times New Roman" w:hAnsi="Arial" w:cs="Times New Roman"/>
+          <w:sz w:val="22"/>
+          <w:szCs w:val="22"/>
+        </w:rPr>
+        <w:t>. "Our approach is to bring the power of collaboration directly inside the tools people already use, because it lets people work the way they want to."</w:t>
       </w:r>
     </w:p>
     <w:p>
@@ -323,24 +257,97 @@
           <w:rFonts w:ascii="Arial" w:eastAsia="Times New Roman" w:hAnsi="Arial" w:cs="Times New Roman"/>
           <w:b/>
         </w:rPr>
-        <w:t>About SnirtLabs</w:t>
-      </w:r>
-    </w:p>
-    <w:p>
-      <w:pPr>
-        <w:rPr>
-          <w:rFonts w:ascii="Arial" w:eastAsia="Times New Roman" w:hAnsi="Arial" w:cs="Times New Roman"/>
-          <w:sz w:val="22"/>
-          <w:szCs w:val="22"/>
-        </w:rPr>
-      </w:pPr>
-      <w:r>
-        <w:rPr>
-          <w:rFonts w:ascii="Arial" w:eastAsia="Times New Roman" w:hAnsi="Arial" w:cs="Times New Roman"/>
-          <w:sz w:val="22"/>
-          <w:szCs w:val="22"/>
-        </w:rPr>
-        <w:t>SnirtLabs is the developer of Snirt the new, ultra-lightweight document collaboration system. Snirt provides easy file sharing for all types of digial content, effortless collaboration, secure storage and a visible version history of every document and file. A powerful add-in to Microsoft Word, Powerpoint and Excel takes Snirt directly to all your work. SnirtLabs is headquartered in San Francisco, California. For more information visit www.Perforce.com.</w:t>
+        <w:t xml:space="preserve">About </w:t>
+      </w:r>
+      <w:proofErr w:type="spellStart"/>
+      <w:r>
+        <w:rPr>
+          <w:rFonts w:ascii="Arial" w:eastAsia="Times New Roman" w:hAnsi="Arial" w:cs="Times New Roman"/>
+          <w:b/>
+        </w:rPr>
+        <w:t>SnirtLabs</w:t>
+      </w:r>
+      <w:proofErr w:type="spellEnd"/>
+    </w:p>
+    <w:p>
+      <w:pPr>
+        <w:rPr>
+          <w:rFonts w:ascii="Arial" w:eastAsia="Times New Roman" w:hAnsi="Arial" w:cs="Times New Roman"/>
+          <w:sz w:val="22"/>
+          <w:szCs w:val="22"/>
+        </w:rPr>
+      </w:pPr>
+      <w:proofErr w:type="spellStart"/>
+      <w:r>
+        <w:rPr>
+          <w:rFonts w:ascii="Arial" w:eastAsia="Times New Roman" w:hAnsi="Arial" w:cs="Times New Roman"/>
+          <w:sz w:val="22"/>
+          <w:szCs w:val="22"/>
+        </w:rPr>
+        <w:t>SnirtLabs</w:t>
+      </w:r>
+      <w:proofErr w:type="spellEnd"/>
+      <w:r>
+        <w:rPr>
+          <w:rFonts w:ascii="Arial" w:eastAsia="Times New Roman" w:hAnsi="Arial" w:cs="Times New Roman"/>
+          <w:sz w:val="22"/>
+          <w:szCs w:val="22"/>
+        </w:rPr>
+        <w:t xml:space="preserve"> is the developer of Snirt the new, ultra-lightweight document collaboration system. Snirt provides easy file sharing for all types of </w:t>
+      </w:r>
+      <w:proofErr w:type="spellStart"/>
+      <w:r>
+        <w:rPr>
+          <w:rFonts w:ascii="Arial" w:eastAsia="Times New Roman" w:hAnsi="Arial" w:cs="Times New Roman"/>
+          <w:sz w:val="22"/>
+          <w:szCs w:val="22"/>
+        </w:rPr>
+        <w:t>digial</w:t>
+      </w:r>
+      <w:proofErr w:type="spellEnd"/>
+      <w:r>
+        <w:rPr>
+          <w:rFonts w:ascii="Arial" w:eastAsia="Times New Roman" w:hAnsi="Arial" w:cs="Times New Roman"/>
+          <w:sz w:val="22"/>
+          <w:szCs w:val="22"/>
+        </w:rPr>
+        <w:t xml:space="preserve"> content, effortless collaboration, secure storage and a visible version history of every document and file. A powerful add-in to Microsoft Word, </w:t>
+      </w:r>
+      <w:proofErr w:type="spellStart"/>
+      <w:r>
+        <w:rPr>
+          <w:rFonts w:ascii="Arial" w:eastAsia="Times New Roman" w:hAnsi="Arial" w:cs="Times New Roman"/>
+          <w:sz w:val="22"/>
+          <w:szCs w:val="22"/>
+        </w:rPr>
+        <w:t>Powerpoint</w:t>
+      </w:r>
+      <w:proofErr w:type="spellEnd"/>
+      <w:r>
+        <w:rPr>
+          <w:rFonts w:ascii="Arial" w:eastAsia="Times New Roman" w:hAnsi="Arial" w:cs="Times New Roman"/>
+          <w:sz w:val="22"/>
+          <w:szCs w:val="22"/>
+        </w:rPr>
+        <w:t xml:space="preserve"> and Excel takes Snirt directly to all your work. </w:t>
+      </w:r>
+      <w:proofErr w:type="spellStart"/>
+      <w:r>
+        <w:rPr>
+          <w:rFonts w:ascii="Arial" w:eastAsia="Times New Roman" w:hAnsi="Arial" w:cs="Times New Roman"/>
+          <w:sz w:val="22"/>
+          <w:szCs w:val="22"/>
+        </w:rPr>
+        <w:t>SnirtLabs</w:t>
+      </w:r>
+      <w:proofErr w:type="spellEnd"/>
+      <w:r>
+        <w:rPr>
+          <w:rFonts w:ascii="Arial" w:eastAsia="Times New Roman" w:hAnsi="Arial" w:cs="Times New Roman"/>
+          <w:sz w:val="22"/>
+          <w:szCs w:val="22"/>
+        </w:rPr>
+        <w:t xml:space="preserve"> is headquartered in San Francisco, California. For more information visit www.Perforce.com.</w:t>
       </w:r>
     </w:p>
     <w:p>

</xml_diff>